<commit_message>
Update Tema 4 || DI_AD
</commit_message>
<xml_diff>
--- a/fuentes/CF032_Actividad didactica.docx
+++ b/fuentes/CF032_Actividad didactica.docx
@@ -77,7 +77,7 @@
                           <pic:cNvPicPr preferRelativeResize="0"/>
                         </pic:nvPicPr>
                         <pic:blipFill>
-                          <a:blip r:embed="rId7"/>
+                          <a:blip r:embed="rId10"/>
                           <a:srcRect/>
                           <a:stretch>
                             <a:fillRect/>
@@ -393,23 +393,13 @@
                 <w:color w:val="434343"/>
               </w:rPr>
             </w:pPr>
-            <w:proofErr w:type="gramStart"/>
             <w:r>
               <w:rPr>
                 <w:rFonts w:ascii="Calibri" w:eastAsia="Calibri" w:hAnsi="Calibri" w:cs="Calibri"/>
                 <w:i/>
                 <w:color w:val="434343"/>
               </w:rPr>
-              <w:t>De acuerdo al</w:t>
-            </w:r>
-            <w:proofErr w:type="gramEnd"/>
-            <w:r>
-              <w:rPr>
-                <w:rFonts w:ascii="Calibri" w:eastAsia="Calibri" w:hAnsi="Calibri" w:cs="Calibri"/>
-                <w:i/>
-                <w:color w:val="434343"/>
-              </w:rPr>
-              <w:t xml:space="preserve"> enunciado planteado en la columna izquierda, arrastre cada término al lugar que considere correcto de la columna derecha.</w:t>
+              <w:t>De acuerdo al enunciado planteado en la columna izquierda, arrastre cada término al lugar que considere correcto de la columna derecha.</w:t>
             </w:r>
           </w:p>
           <w:p>
@@ -700,25 +690,7 @@
                 <w:b/>
                 <w:color w:val="595959"/>
               </w:rPr>
-              <w:t xml:space="preserve">No. </w:t>
-            </w:r>
-            <w:proofErr w:type="spellStart"/>
-            <w:r>
-              <w:rPr>
-                <w:rFonts w:ascii="Calibri" w:eastAsia="Calibri" w:hAnsi="Calibri" w:cs="Calibri"/>
-                <w:b/>
-                <w:color w:val="595959"/>
-              </w:rPr>
-              <w:t>Rta</w:t>
-            </w:r>
-            <w:proofErr w:type="spellEnd"/>
-            <w:r>
-              <w:rPr>
-                <w:rFonts w:ascii="Calibri" w:eastAsia="Calibri" w:hAnsi="Calibri" w:cs="Calibri"/>
-                <w:b/>
-                <w:color w:val="595959"/>
-              </w:rPr>
-              <w:t>.</w:t>
+              <w:t>No. Rta.</w:t>
             </w:r>
           </w:p>
         </w:tc>
@@ -979,8 +951,9 @@
                 <w:color w:val="auto"/>
                 <w:lang w:val="es-ES"/>
               </w:rPr>
-              <w:t>D</w:t>
-            </w:r>
+              <w:t>Datacenter</w:t>
+            </w:r>
+            <w:proofErr w:type="spellEnd"/>
             <w:r>
               <w:rPr>
                 <w:rFonts w:asciiTheme="majorHAnsi" w:hAnsiTheme="majorHAnsi" w:cstheme="majorHAnsi"/>
@@ -989,17 +962,6 @@
                 <w:color w:val="auto"/>
                 <w:lang w:val="es-ES"/>
               </w:rPr>
-              <w:t>atacenter</w:t>
-            </w:r>
-            <w:proofErr w:type="spellEnd"/>
-            <w:r>
-              <w:rPr>
-                <w:rFonts w:asciiTheme="majorHAnsi" w:hAnsiTheme="majorHAnsi" w:cstheme="majorHAnsi"/>
-                <w:i/>
-                <w:iCs/>
-                <w:color w:val="auto"/>
-                <w:lang w:val="es-ES"/>
-              </w:rPr>
               <w:t xml:space="preserve"> </w:t>
             </w:r>
           </w:p>
@@ -1118,7 +1080,6 @@
                 <w:color w:val="auto"/>
               </w:rPr>
             </w:pPr>
-            <w:proofErr w:type="spellStart"/>
             <w:r>
               <w:rPr>
                 <w:rFonts w:asciiTheme="majorHAnsi" w:hAnsiTheme="majorHAnsi" w:cstheme="majorHAnsi"/>
@@ -1127,7 +1088,6 @@
               </w:rPr>
               <w:t>VPS</w:t>
             </w:r>
-            <w:proofErr w:type="spellEnd"/>
           </w:p>
         </w:tc>
       </w:tr>
@@ -1251,15 +1211,7 @@
                 <w:color w:val="auto"/>
                 <w:lang w:val="es-ES"/>
               </w:rPr>
-              <w:t>Hosting</w:t>
-            </w:r>
-            <w:r>
-              <w:rPr>
-                <w:rFonts w:asciiTheme="majorHAnsi" w:hAnsiTheme="majorHAnsi" w:cstheme="majorHAnsi"/>
-                <w:color w:val="auto"/>
-                <w:lang w:val="es-ES"/>
-              </w:rPr>
-              <w:t xml:space="preserve"> compartido</w:t>
+              <w:t xml:space="preserve">Cloud hosting </w:t>
             </w:r>
           </w:p>
         </w:tc>
@@ -1387,7 +1339,15 @@
                 <w:color w:val="auto"/>
                 <w:lang w:val="es-ES"/>
               </w:rPr>
-              <w:t>Cloud hosting</w:t>
+              <w:t>Hosting</w:t>
+            </w:r>
+            <w:r>
+              <w:rPr>
+                <w:rFonts w:asciiTheme="majorHAnsi" w:hAnsiTheme="majorHAnsi" w:cstheme="majorHAnsi"/>
+                <w:color w:val="auto"/>
+                <w:lang w:val="es-ES"/>
+              </w:rPr>
+              <w:t xml:space="preserve"> compartido</w:t>
             </w:r>
           </w:p>
         </w:tc>
@@ -1501,25 +1461,7 @@
                 <w:i/>
                 <w:color w:val="000000"/>
               </w:rPr>
-              <w:t xml:space="preserve">Ha tenido algunas respuestas </w:t>
-            </w:r>
-            <w:proofErr w:type="gramStart"/>
-            <w:r>
-              <w:rPr>
-                <w:rFonts w:ascii="Calibri" w:eastAsia="Calibri" w:hAnsi="Calibri" w:cs="Calibri"/>
-                <w:i/>
-                <w:color w:val="000000"/>
-              </w:rPr>
-              <w:t>incorrectas  ¡</w:t>
-            </w:r>
-            <w:proofErr w:type="gramEnd"/>
-            <w:r>
-              <w:rPr>
-                <w:rFonts w:ascii="Calibri" w:eastAsia="Calibri" w:hAnsi="Calibri" w:cs="Calibri"/>
-                <w:i/>
-                <w:color w:val="000000"/>
-              </w:rPr>
-              <w:t>debe estudiar más</w:t>
+              <w:t>Ha tenido algunas respuestas incorrectas  ¡debe estudiar más</w:t>
             </w:r>
           </w:p>
         </w:tc>
@@ -1548,15 +1490,7 @@
                 <w:rFonts w:ascii="Calibri" w:eastAsia="Calibri" w:hAnsi="Calibri" w:cs="Calibri"/>
                 <w:color w:val="595959"/>
               </w:rPr>
-              <w:t xml:space="preserve">Mensaje cuando el </w:t>
-            </w:r>
-            <w:r>
-              <w:rPr>
-                <w:rFonts w:ascii="Calibri" w:eastAsia="Calibri" w:hAnsi="Calibri" w:cs="Calibri"/>
-                <w:color w:val="595959"/>
-              </w:rPr>
-              <w:lastRenderedPageBreak/>
-              <w:t>porcentaje de respuestas correctas es inferior al 70%</w:t>
+              <w:t>Mensaje cuando el porcentaje de respuestas correctas es inferior al 70%</w:t>
             </w:r>
           </w:p>
           <w:p>
@@ -1996,7 +1930,7 @@
     </w:tbl>
     <w:p/>
     <w:sectPr>
-      <w:headerReference w:type="default" r:id="rId8"/>
+      <w:headerReference w:type="default" r:id="rId11"/>
       <w:pgSz w:w="11909" w:h="16834"/>
       <w:pgMar w:top="1440" w:right="1440" w:bottom="1440" w:left="1440" w:header="720" w:footer="720" w:gutter="0"/>
       <w:pgNumType w:start="1"/>
@@ -2189,9 +2123,9 @@
             </wp:anchor>
           </w:drawing>
         </mc:Choice>
-        <mc:Fallback>
+        <mc:Fallback xmlns:pic="http://schemas.openxmlformats.org/drawingml/2006/picture" xmlns:a="http://schemas.openxmlformats.org/drawingml/2006/main">
           <w:pict>
-            <v:rect w14:anchorId="60A0E786" id="Rectangle 1" o:spid="_x0000_s1026" style="position:absolute;margin-left:-51pt;margin-top:-14.4pt;width:460.5pt;height:112.3pt;z-index:251659264;visibility:visible;mso-wrap-style:square;mso-wrap-distance-left:9pt;mso-wrap-distance-top:3.6pt;mso-wrap-distance-right:9pt;mso-wrap-distance-bottom:3.6pt;mso-position-horizontal:absolute;mso-position-horizontal-relative:text;mso-position-vertical:absolute;mso-position-vertical-relative:text;v-text-anchor:top" o:gfxdata="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" filled="f" stroked="f">
+            <v:rect id="Rectangle 1" style="position:absolute;margin-left:-51pt;margin-top:-14.4pt;width:460.5pt;height:112.3pt;z-index:251659264;visibility:visible;mso-wrap-style:square;mso-wrap-distance-left:9pt;mso-wrap-distance-top:3.6pt;mso-wrap-distance-right:9pt;mso-wrap-distance-bottom:3.6pt;mso-position-horizontal:absolute;mso-position-horizontal-relative:text;mso-position-vertical:absolute;mso-position-vertical-relative:text;v-text-anchor:top" o:spid="_x0000_s1026" filled="f" stroked="f" w14:anchorId="60A0E786" o:gfxdata="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">
               <v:textbox inset="2.53958mm,1.2694mm,2.53958mm,1.2694mm">
                 <w:txbxContent>
                   <w:p>
@@ -3592,13 +3526,24 @@
 </file>
 
 <file path=customXml/itemProps1.xml><?xml version="1.0" encoding="utf-8"?>
-<ds:datastoreItem xmlns:ds="http://schemas.openxmlformats.org/officeDocument/2006/customXml" ds:itemID="{0ECF15EF-D040-4402-B0F3-F2FB0DE1457C}"/>
+<ds:datastoreItem xmlns:ds="http://schemas.openxmlformats.org/officeDocument/2006/customXml" ds:itemID="{9D12CB22-6680-40C7-B772-BD669596352E}"/>
 </file>
 
 <file path=customXml/itemProps2.xml><?xml version="1.0" encoding="utf-8"?>
-<ds:datastoreItem xmlns:ds="http://schemas.openxmlformats.org/officeDocument/2006/customXml" ds:itemID="{E28829C9-A11A-4DB4-89F8-2FFBF3693FDD}"/>
+<ds:datastoreItem xmlns:ds="http://schemas.openxmlformats.org/officeDocument/2006/customXml" ds:itemID="{E28829C9-A11A-4DB4-89F8-2FFBF3693FDD}">
+  <ds:schemaRefs>
+    <ds:schemaRef ds:uri="http://schemas.microsoft.com/sharepoint/v3/contenttype/forms"/>
+  </ds:schemaRefs>
+</ds:datastoreItem>
 </file>
 
 <file path=customXml/itemProps3.xml><?xml version="1.0" encoding="utf-8"?>
-<ds:datastoreItem xmlns:ds="http://schemas.openxmlformats.org/officeDocument/2006/customXml" ds:itemID="{409F6711-8620-4292-B594-49AD59543B14}"/>
+<ds:datastoreItem xmlns:ds="http://schemas.openxmlformats.org/officeDocument/2006/customXml" ds:itemID="{409F6711-8620-4292-B594-49AD59543B14}">
+  <ds:schemaRefs>
+    <ds:schemaRef ds:uri="http://schemas.microsoft.com/office/2006/metadata/properties"/>
+    <ds:schemaRef ds:uri="http://schemas.microsoft.com/office/infopath/2007/PartnerControls"/>
+    <ds:schemaRef ds:uri="cb45339b-ced9-4d0d-8f64-77573914d53b"/>
+    <ds:schemaRef ds:uri="43a3ca16-9c26-4813-b83f-4aec9927b43f"/>
+  </ds:schemaRefs>
+</ds:datastoreItem>
 </file>
</xml_diff>